<commit_message>
Section 3 - Create Category Controller
</commit_message>
<xml_diff>
--- a/Note.docx
+++ b/Note.docx
@@ -216,7 +216,27 @@
           <w:sz w:val="19"/>
           <w:szCs w:val="19"/>
         </w:rPr>
-        <w:t>IN-PG02P7G8;Database=</w:t>
+        <w:t>IN-PG02P7G</w:t>
+      </w:r>
+      <w:proofErr w:type="gramStart"/>
+      <w:r>
+        <w:rPr>
+          <w:rFonts w:ascii="Cascadia Mono" w:hAnsi="Cascadia Mono" w:cs="Cascadia Mono"/>
+          <w:color w:val="A31515"/>
+          <w:sz w:val="19"/>
+          <w:szCs w:val="19"/>
+        </w:rPr>
+        <w:t>8;Database</w:t>
+      </w:r>
+      <w:proofErr w:type="gramEnd"/>
+      <w:r>
+        <w:rPr>
+          <w:rFonts w:ascii="Cascadia Mono" w:hAnsi="Cascadia Mono" w:cs="Cascadia Mono"/>
+          <w:color w:val="A31515"/>
+          <w:sz w:val="19"/>
+          <w:szCs w:val="19"/>
+        </w:rPr>
+        <w:t>=</w:t>
       </w:r>
       <w:proofErr w:type="spellStart"/>
       <w:r>
@@ -256,6 +276,203 @@
         </w:rPr>
         <w:t xml:space="preserve">  }</w:t>
       </w:r>
+    </w:p>
+    <w:p>
+      <w:pPr>
+        <w:autoSpaceDE w:val="0"/>
+        <w:autoSpaceDN w:val="0"/>
+        <w:adjustRightInd w:val="0"/>
+        <w:spacing w:after="0" w:line="240" w:lineRule="auto"/>
+        <w:rPr>
+          <w:rFonts w:ascii="Cascadia Mono" w:hAnsi="Cascadia Mono" w:cs="Cascadia Mono"/>
+          <w:color w:val="000000"/>
+          <w:sz w:val="19"/>
+          <w:szCs w:val="19"/>
+        </w:rPr>
+      </w:pPr>
+    </w:p>
+    <w:p>
+      <w:pPr>
+        <w:autoSpaceDE w:val="0"/>
+        <w:autoSpaceDN w:val="0"/>
+        <w:adjustRightInd w:val="0"/>
+        <w:spacing w:after="0" w:line="240" w:lineRule="auto"/>
+        <w:rPr>
+          <w:rFonts w:ascii="Consolas" w:hAnsi="Consolas" w:cs="Consolas"/>
+          <w:color w:val="000000"/>
+          <w:sz w:val="19"/>
+          <w:szCs w:val="19"/>
+        </w:rPr>
+      </w:pPr>
+      <w:r>
+        <w:rPr>
+          <w:rFonts w:ascii="Consolas" w:hAnsi="Consolas" w:cs="Consolas"/>
+          <w:color w:val="0000FF"/>
+          <w:sz w:val="19"/>
+          <w:szCs w:val="19"/>
+        </w:rPr>
+        <w:t>Select</w:t>
+      </w:r>
+      <w:r>
+        <w:rPr>
+          <w:rFonts w:ascii="Consolas" w:hAnsi="Consolas" w:cs="Consolas"/>
+          <w:color w:val="000000"/>
+          <w:sz w:val="19"/>
+          <w:szCs w:val="19"/>
+        </w:rPr>
+        <w:t xml:space="preserve"> </w:t>
+      </w:r>
+      <w:proofErr w:type="gramStart"/>
+      <w:r>
+        <w:rPr>
+          <w:rFonts w:ascii="Consolas" w:hAnsi="Consolas" w:cs="Consolas"/>
+          <w:color w:val="0000FF"/>
+          <w:sz w:val="19"/>
+          <w:szCs w:val="19"/>
+        </w:rPr>
+        <w:t>top</w:t>
+      </w:r>
+      <w:r>
+        <w:rPr>
+          <w:rFonts w:ascii="Consolas" w:hAnsi="Consolas" w:cs="Consolas"/>
+          <w:color w:val="808080"/>
+          <w:sz w:val="19"/>
+          <w:szCs w:val="19"/>
+        </w:rPr>
+        <w:t>(</w:t>
+      </w:r>
+      <w:proofErr w:type="gramEnd"/>
+      <w:r>
+        <w:rPr>
+          <w:rFonts w:ascii="Consolas" w:hAnsi="Consolas" w:cs="Consolas"/>
+          <w:color w:val="000000"/>
+          <w:sz w:val="19"/>
+          <w:szCs w:val="19"/>
+        </w:rPr>
+        <w:t>100</w:t>
+      </w:r>
+      <w:r>
+        <w:rPr>
+          <w:rFonts w:ascii="Consolas" w:hAnsi="Consolas" w:cs="Consolas"/>
+          <w:color w:val="808080"/>
+          <w:sz w:val="19"/>
+          <w:szCs w:val="19"/>
+        </w:rPr>
+        <w:t>)</w:t>
+      </w:r>
+      <w:r>
+        <w:rPr>
+          <w:rFonts w:ascii="Consolas" w:hAnsi="Consolas" w:cs="Consolas"/>
+          <w:color w:val="000000"/>
+          <w:sz w:val="19"/>
+          <w:szCs w:val="19"/>
+        </w:rPr>
+        <w:t xml:space="preserve"> </w:t>
+      </w:r>
+      <w:proofErr w:type="spellStart"/>
+      <w:r>
+        <w:rPr>
+          <w:rFonts w:ascii="Consolas" w:hAnsi="Consolas" w:cs="Consolas"/>
+          <w:color w:val="000000"/>
+          <w:sz w:val="19"/>
+          <w:szCs w:val="19"/>
+        </w:rPr>
+        <w:t>migrationId</w:t>
+      </w:r>
+      <w:proofErr w:type="spellEnd"/>
+      <w:r>
+        <w:rPr>
+          <w:rFonts w:ascii="Consolas" w:hAnsi="Consolas" w:cs="Consolas"/>
+          <w:color w:val="808080"/>
+          <w:sz w:val="19"/>
+          <w:szCs w:val="19"/>
+        </w:rPr>
+        <w:t>,</w:t>
+      </w:r>
+      <w:r>
+        <w:rPr>
+          <w:rFonts w:ascii="Consolas" w:hAnsi="Consolas" w:cs="Consolas"/>
+          <w:color w:val="000000"/>
+          <w:sz w:val="19"/>
+          <w:szCs w:val="19"/>
+        </w:rPr>
+        <w:t xml:space="preserve"> </w:t>
+      </w:r>
+      <w:r>
+        <w:rPr>
+          <w:rFonts w:ascii="Consolas" w:hAnsi="Consolas" w:cs="Consolas"/>
+          <w:color w:val="808080"/>
+          <w:sz w:val="19"/>
+          <w:szCs w:val="19"/>
+        </w:rPr>
+        <w:t>*</w:t>
+      </w:r>
+      <w:r>
+        <w:rPr>
+          <w:rFonts w:ascii="Consolas" w:hAnsi="Consolas" w:cs="Consolas"/>
+          <w:color w:val="000000"/>
+          <w:sz w:val="19"/>
+          <w:szCs w:val="19"/>
+        </w:rPr>
+        <w:t xml:space="preserve"> </w:t>
+      </w:r>
+      <w:r>
+        <w:rPr>
+          <w:rFonts w:ascii="Consolas" w:hAnsi="Consolas" w:cs="Consolas"/>
+          <w:color w:val="0000FF"/>
+          <w:sz w:val="19"/>
+          <w:szCs w:val="19"/>
+        </w:rPr>
+        <w:t>from</w:t>
+      </w:r>
+      <w:r>
+        <w:rPr>
+          <w:rFonts w:ascii="Consolas" w:hAnsi="Consolas" w:cs="Consolas"/>
+          <w:color w:val="000000"/>
+          <w:sz w:val="19"/>
+          <w:szCs w:val="19"/>
+        </w:rPr>
+        <w:t xml:space="preserve"> __</w:t>
+      </w:r>
+      <w:proofErr w:type="spellStart"/>
+      <w:r>
+        <w:rPr>
+          <w:rFonts w:ascii="Consolas" w:hAnsi="Consolas" w:cs="Consolas"/>
+          <w:color w:val="000000"/>
+          <w:sz w:val="19"/>
+          <w:szCs w:val="19"/>
+        </w:rPr>
+        <w:t>EFMigrationsHistory</w:t>
+      </w:r>
+      <w:proofErr w:type="spellEnd"/>
+    </w:p>
+    <w:p>
+      <w:pPr>
+        <w:autoSpaceDE w:val="0"/>
+        <w:autoSpaceDN w:val="0"/>
+        <w:adjustRightInd w:val="0"/>
+        <w:spacing w:after="0" w:line="240" w:lineRule="auto"/>
+        <w:rPr>
+          <w:rFonts w:ascii="Consolas" w:hAnsi="Consolas" w:cs="Consolas"/>
+          <w:color w:val="000000"/>
+          <w:sz w:val="19"/>
+          <w:szCs w:val="19"/>
+        </w:rPr>
+      </w:pPr>
+    </w:p>
+    <w:p>
+      <w:pPr>
+        <w:autoSpaceDE w:val="0"/>
+        <w:autoSpaceDN w:val="0"/>
+        <w:adjustRightInd w:val="0"/>
+        <w:spacing w:after="0" w:line="240" w:lineRule="auto"/>
+        <w:rPr>
+          <w:rFonts w:ascii="Cascadia Mono" w:hAnsi="Cascadia Mono" w:cs="Cascadia Mono"/>
+          <w:color w:val="000000"/>
+          <w:sz w:val="19"/>
+          <w:szCs w:val="19"/>
+        </w:rPr>
+      </w:pPr>
     </w:p>
     <w:sectPr>
       <w:pgSz w:w="11906" w:h="16838"/>

</xml_diff>

<commit_message>
Section 3 - Bootswatch Theme
</commit_message>
<xml_diff>
--- a/Note.docx
+++ b/Note.docx
@@ -17,16 +17,8 @@
         <w:rPr>
           <w:lang w:val="en-US"/>
         </w:rPr>
-        <w:t xml:space="preserve">add-migration </w:t>
-      </w:r>
-      <w:proofErr w:type="spellStart"/>
-      <w:r>
-        <w:rPr>
-          <w:lang w:val="en-US"/>
-        </w:rPr>
-        <w:t>AddCategoryToDatabase</w:t>
-      </w:r>
-      <w:proofErr w:type="spellEnd"/>
+        <w:t>add-migration AddCategoryToDatabase</w:t>
+      </w:r>
     </w:p>
     <w:p>
       <w:pPr>
@@ -85,27 +77,7 @@
           <w:sz w:val="19"/>
           <w:szCs w:val="19"/>
         </w:rPr>
-        <w:t>"</w:t>
-      </w:r>
-      <w:proofErr w:type="spellStart"/>
-      <w:r>
-        <w:rPr>
-          <w:rFonts w:ascii="Cascadia Mono" w:hAnsi="Cascadia Mono" w:cs="Cascadia Mono"/>
-          <w:color w:val="2E75B6"/>
-          <w:sz w:val="19"/>
-          <w:szCs w:val="19"/>
-        </w:rPr>
-        <w:t>ConnectionStrings</w:t>
-      </w:r>
-      <w:proofErr w:type="spellEnd"/>
-      <w:r>
-        <w:rPr>
-          <w:rFonts w:ascii="Cascadia Mono" w:hAnsi="Cascadia Mono" w:cs="Cascadia Mono"/>
-          <w:color w:val="2E75B6"/>
-          <w:sz w:val="19"/>
-          <w:szCs w:val="19"/>
-        </w:rPr>
-        <w:t>"</w:t>
+        <w:t>"ConnectionStrings"</w:t>
       </w:r>
       <w:r>
         <w:rPr>
@@ -160,27 +132,7 @@
           <w:sz w:val="19"/>
           <w:szCs w:val="19"/>
         </w:rPr>
-        <w:t>"</w:t>
-      </w:r>
-      <w:proofErr w:type="spellStart"/>
-      <w:r>
-        <w:rPr>
-          <w:rFonts w:ascii="Cascadia Mono" w:hAnsi="Cascadia Mono" w:cs="Cascadia Mono"/>
-          <w:color w:val="2E75B6"/>
-          <w:sz w:val="19"/>
-          <w:szCs w:val="19"/>
-        </w:rPr>
-        <w:t>DefaultConnection</w:t>
-      </w:r>
-      <w:proofErr w:type="spellEnd"/>
-      <w:r>
-        <w:rPr>
-          <w:rFonts w:ascii="Cascadia Mono" w:hAnsi="Cascadia Mono" w:cs="Cascadia Mono"/>
-          <w:color w:val="2E75B6"/>
-          <w:sz w:val="19"/>
-          <w:szCs w:val="19"/>
-        </w:rPr>
-        <w:t>"</w:t>
+        <w:t>"DefaultConnection"</w:t>
       </w:r>
       <w:r>
         <w:rPr>
@@ -216,39 +168,8 @@
           <w:sz w:val="19"/>
           <w:szCs w:val="19"/>
         </w:rPr>
-        <w:t>IN-PG02P7G</w:t>
-      </w:r>
-      <w:proofErr w:type="gramStart"/>
-      <w:r>
-        <w:rPr>
-          <w:rFonts w:ascii="Cascadia Mono" w:hAnsi="Cascadia Mono" w:cs="Cascadia Mono"/>
-          <w:color w:val="A31515"/>
-          <w:sz w:val="19"/>
-          <w:szCs w:val="19"/>
-        </w:rPr>
-        <w:t>8;Database</w:t>
-      </w:r>
-      <w:proofErr w:type="gramEnd"/>
-      <w:r>
-        <w:rPr>
-          <w:rFonts w:ascii="Cascadia Mono" w:hAnsi="Cascadia Mono" w:cs="Cascadia Mono"/>
-          <w:color w:val="A31515"/>
-          <w:sz w:val="19"/>
-          <w:szCs w:val="19"/>
-        </w:rPr>
-        <w:t>=</w:t>
-      </w:r>
-      <w:proofErr w:type="spellStart"/>
-      <w:r>
-        <w:rPr>
-          <w:rFonts w:ascii="Cascadia Mono" w:hAnsi="Cascadia Mono" w:cs="Cascadia Mono"/>
-          <w:color w:val="A31515"/>
-          <w:sz w:val="19"/>
-          <w:szCs w:val="19"/>
-        </w:rPr>
-        <w:t>Bulky;Trusted_Connection</w:t>
-      </w:r>
-      <w:proofErr w:type="spellEnd"/>
+        <w:t>IN-PG02P7G8;Database=Bulky;Trusted_Connection</w:t>
+      </w:r>
       <w:r>
         <w:rPr>
           <w:rFonts w:ascii="Cascadia Mono" w:hAnsi="Cascadia Mono" w:cs="Cascadia Mono"/>
@@ -322,7 +243,6 @@
         </w:rPr>
         <w:t xml:space="preserve"> </w:t>
       </w:r>
-      <w:proofErr w:type="gramStart"/>
       <w:r>
         <w:rPr>
           <w:rFonts w:ascii="Consolas" w:hAnsi="Consolas" w:cs="Consolas"/>
@@ -341,7 +261,6 @@
         </w:rPr>
         <w:t>(</w:t>
       </w:r>
-      <w:proofErr w:type="gramEnd"/>
       <w:r>
         <w:rPr>
           <w:rFonts w:ascii="Consolas" w:hAnsi="Consolas" w:cs="Consolas"/>
@@ -367,19 +286,26 @@
           <w:sz w:val="19"/>
           <w:szCs w:val="19"/>
         </w:rPr>
+        <w:t xml:space="preserve"> migrationId</w:t>
+      </w:r>
+      <w:r>
+        <w:rPr>
+          <w:rFonts w:ascii="Consolas" w:hAnsi="Consolas" w:cs="Consolas"/>
+          <w:color w:val="808080"/>
+          <w:sz w:val="19"/>
+          <w:szCs w:val="19"/>
+        </w:rPr>
+        <w:t>,</w:t>
+      </w:r>
+      <w:r>
+        <w:rPr>
+          <w:rFonts w:ascii="Consolas" w:hAnsi="Consolas" w:cs="Consolas"/>
+          <w:color w:val="000000"/>
+          <w:sz w:val="19"/>
+          <w:szCs w:val="19"/>
+        </w:rPr>
         <w:t xml:space="preserve"> </w:t>
       </w:r>
-      <w:proofErr w:type="spellStart"/>
-      <w:r>
-        <w:rPr>
-          <w:rFonts w:ascii="Consolas" w:hAnsi="Consolas" w:cs="Consolas"/>
-          <w:color w:val="000000"/>
-          <w:sz w:val="19"/>
-          <w:szCs w:val="19"/>
-        </w:rPr>
-        <w:t>migrationId</w:t>
-      </w:r>
-      <w:proofErr w:type="spellEnd"/>
       <w:r>
         <w:rPr>
           <w:rFonts w:ascii="Consolas" w:hAnsi="Consolas" w:cs="Consolas"/>
@@ -387,7 +313,7 @@
           <w:sz w:val="19"/>
           <w:szCs w:val="19"/>
         </w:rPr>
-        <w:t>,</w:t>
+        <w:t>*</w:t>
       </w:r>
       <w:r>
         <w:rPr>
@@ -401,24 +327,6 @@
       <w:r>
         <w:rPr>
           <w:rFonts w:ascii="Consolas" w:hAnsi="Consolas" w:cs="Consolas"/>
-          <w:color w:val="808080"/>
-          <w:sz w:val="19"/>
-          <w:szCs w:val="19"/>
-        </w:rPr>
-        <w:t>*</w:t>
-      </w:r>
-      <w:r>
-        <w:rPr>
-          <w:rFonts w:ascii="Consolas" w:hAnsi="Consolas" w:cs="Consolas"/>
-          <w:color w:val="000000"/>
-          <w:sz w:val="19"/>
-          <w:szCs w:val="19"/>
-        </w:rPr>
-        <w:t xml:space="preserve"> </w:t>
-      </w:r>
-      <w:r>
-        <w:rPr>
-          <w:rFonts w:ascii="Consolas" w:hAnsi="Consolas" w:cs="Consolas"/>
           <w:color w:val="0000FF"/>
           <w:sz w:val="19"/>
           <w:szCs w:val="19"/>
@@ -432,19 +340,8 @@
           <w:sz w:val="19"/>
           <w:szCs w:val="19"/>
         </w:rPr>
-        <w:t xml:space="preserve"> __</w:t>
-      </w:r>
-      <w:proofErr w:type="spellStart"/>
-      <w:r>
-        <w:rPr>
-          <w:rFonts w:ascii="Consolas" w:hAnsi="Consolas" w:cs="Consolas"/>
-          <w:color w:val="000000"/>
-          <w:sz w:val="19"/>
-          <w:szCs w:val="19"/>
-        </w:rPr>
-        <w:t>EFMigrationsHistory</w:t>
-      </w:r>
-      <w:proofErr w:type="spellEnd"/>
+        <w:t xml:space="preserve"> __EFMigrationsHistory</w:t>
+      </w:r>
     </w:p>
     <w:p>
       <w:pPr>
@@ -462,6 +359,11 @@
     </w:p>
     <w:p>
       <w:pPr>
+        <w:pStyle w:val="ListParagraph"/>
+        <w:numPr>
+          <w:ilvl w:val="0"/>
+          <w:numId w:val="1"/>
+        </w:numPr>
         <w:autoSpaceDE w:val="0"/>
         <w:autoSpaceDN w:val="0"/>
         <w:adjustRightInd w:val="0"/>
@@ -473,6 +375,26 @@
           <w:szCs w:val="19"/>
         </w:rPr>
       </w:pPr>
+      <w:hyperlink r:id="rId5" w:history="1">
+        <w:r>
+          <w:rPr>
+            <w:rStyle w:val="Hyperlink"/>
+            <w:rFonts w:ascii="Cascadia Mono" w:hAnsi="Cascadia Mono" w:cs="Cascadia Mono"/>
+            <w:sz w:val="19"/>
+            <w:szCs w:val="19"/>
+          </w:rPr>
+          <w:t>https://bootswatch.com/</w:t>
+        </w:r>
+      </w:hyperlink>
+      <w:r>
+        <w:rPr>
+          <w:rFonts w:ascii="Cascadia Mono" w:hAnsi="Cascadia Mono" w:cs="Cascadia Mono"/>
+          <w:color w:val="000000"/>
+          <w:sz w:val="19"/>
+          <w:szCs w:val="19"/>
+        </w:rPr>
+        <w:t xml:space="preserve"> for bootstrap theme</w:t>
+      </w:r>
     </w:p>
     <w:sectPr>
       <w:pgSz w:w="11906" w:h="16838"/>
@@ -1110,6 +1032,29 @@
       <w:contextualSpacing/>
     </w:pPr>
   </w:style>
+  <w:style w:type="character" w:styleId="Hyperlink">
+    <w:name w:val="Hyperlink"/>
+    <w:basedOn w:val="DefaultParagraphFont"/>
+    <w:uiPriority w:val="99"/>
+    <w:unhideWhenUsed/>
+    <w:rsid w:val="00875570"/>
+    <w:rPr>
+      <w:color w:val="0563C1" w:themeColor="hyperlink"/>
+      <w:u w:val="single"/>
+    </w:rPr>
+  </w:style>
+  <w:style w:type="character" w:styleId="UnresolvedMention">
+    <w:name w:val="Unresolved Mention"/>
+    <w:basedOn w:val="DefaultParagraphFont"/>
+    <w:uiPriority w:val="99"/>
+    <w:semiHidden/>
+    <w:unhideWhenUsed/>
+    <w:rsid w:val="00875570"/>
+    <w:rPr>
+      <w:color w:val="605E5C"/>
+      <w:shd w:val="clear" w:color="auto" w:fill="E1DFDD"/>
+    </w:rPr>
+  </w:style>
 </w:styles>
 </file>
 

</xml_diff>